<commit_message>
Fix documentation and implementation of Torre dos Clerigos
</commit_message>
<xml_diff>
--- a/Lapr5-SGRAI.docx
+++ b/Lapr5-SGRAI.docx
@@ -95,11 +95,13 @@
       <w:pPr>
         <w:rPr>
           <w:b/>
+          <w:lang w:val="en-US"/>
         </w:rPr>
       </w:pPr>
       <w:r>
         <w:rPr>
           <w:b/>
+          <w:lang w:val="en-US"/>
         </w:rPr>
         <w:t>GLUT</w:t>
       </w:r>
@@ -619,12 +621,14 @@
       <w:pPr>
         <w:rPr>
           <w:b/>
+          <w:lang w:val="en-US"/>
         </w:rPr>
       </w:pPr>
       <w:proofErr w:type="spellStart"/>
       <w:r>
         <w:rPr>
           <w:b/>
+          <w:lang w:val="en-US"/>
         </w:rPr>
         <w:t>GLAux</w:t>
       </w:r>
@@ -681,23 +685,14 @@
         </w:rPr>
       </w:pPr>
       <w:r>
-        <w:rPr>
-          <w:lang w:val="en-US"/>
-        </w:rPr>
         <w:t xml:space="preserve">Configurar </w:t>
       </w:r>
       <w:proofErr w:type="spellStart"/>
       <w:r>
-        <w:rPr>
-          <w:lang w:val="en-US"/>
-        </w:rPr>
         <w:t>GLAux</w:t>
       </w:r>
       <w:proofErr w:type="spellEnd"/>
       <w:r>
-        <w:rPr>
-          <w:lang w:val="en-US"/>
-        </w:rPr>
         <w:t>:</w:t>
       </w:r>
       <w:r>
@@ -711,19 +706,7 @@
           <w:rPr>
             <w:rStyle w:val="Hiperligao"/>
           </w:rPr>
-          <w:t>https://moodle.isep.ipp.pt/mod/r</w:t>
-        </w:r>
-        <w:r>
-          <w:rPr>
-            <w:rStyle w:val="Hiperligao"/>
-          </w:rPr>
-          <w:t>e</w:t>
-        </w:r>
-        <w:r>
-          <w:rPr>
-            <w:rStyle w:val="Hiperligao"/>
-          </w:rPr>
-          <w:t>source/view.php?id=54208</w:t>
+          <w:t>https://moodle.isep.ipp.pt/mod/resource/view.php?id=54208</w:t>
         </w:r>
       </w:hyperlink>
     </w:p>
@@ -1043,19 +1026,7 @@
           <w:rPr>
             <w:rStyle w:val="Hiperligao"/>
           </w:rPr>
-          <w:t>https://moodle.isep.ipp.pt/</w:t>
-        </w:r>
-        <w:r>
-          <w:rPr>
-            <w:rStyle w:val="Hiperligao"/>
-          </w:rPr>
-          <w:t>m</w:t>
-        </w:r>
-        <w:r>
-          <w:rPr>
-            <w:rStyle w:val="Hiperligao"/>
-          </w:rPr>
-          <w:t>od/page/view.php?id=54113</w:t>
+          <w:t>https://moodle.isep.ipp.pt/mod/page/view.php?id=54113</w:t>
         </w:r>
       </w:hyperlink>
     </w:p>
@@ -2369,10 +2340,147 @@
         </w:rPr>
         <w:t>8 - Não esquecer de copiar o ficheiro alut.dll para C:\Windows\system32</w:t>
       </w:r>
+    </w:p>
+    <w:p/>
+    <w:p>
+      <w:r>
+        <w:t>Outras configurações:</w:t>
+      </w:r>
+    </w:p>
+    <w:p>
+      <w:pPr>
+        <w:rPr>
+          <w:lang w:val="en-US"/>
+        </w:rPr>
+      </w:pPr>
+      <w:proofErr w:type="spellStart"/>
+      <w:r>
+        <w:rPr>
+          <w:lang w:val="en-US"/>
+        </w:rPr>
+        <w:t>Adicionar</w:t>
+      </w:r>
+      <w:proofErr w:type="spellEnd"/>
+      <w:r>
+        <w:rPr>
+          <w:lang w:val="en-US"/>
+        </w:rPr>
+        <w:t xml:space="preserve"> </w:t>
+      </w:r>
+      <w:proofErr w:type="spellStart"/>
+      <w:r>
+        <w:rPr>
+          <w:lang w:val="en-US"/>
+        </w:rPr>
+        <w:t>em</w:t>
+      </w:r>
+      <w:proofErr w:type="spellEnd"/>
+      <w:r>
+        <w:rPr>
+          <w:lang w:val="en-US"/>
+        </w:rPr>
+        <w:t xml:space="preserve"> </w:t>
+      </w:r>
+      <w:r>
+        <w:rPr>
+          <w:rFonts w:ascii="Helvetica" w:hAnsi="Helvetica" w:cs="Helvetica"/>
+          <w:color w:val="4B4B4B"/>
+          <w:sz w:val="20"/>
+          <w:szCs w:val="20"/>
+          <w:shd w:val="clear" w:color="auto" w:fill="FFFFFF"/>
+          <w:lang w:val="en-US"/>
+        </w:rPr>
+        <w:t>Project | Properties | Configuration Properties | Linker | Input | Additional Dependencies</w:t>
+      </w:r>
+      <w:r>
+        <w:rPr>
+          <w:lang w:val="en-US"/>
+        </w:rPr>
+        <w:t>: legacy_stdio_definitions.lib</w:t>
+      </w:r>
       <w:bookmarkStart w:id="0" w:name="_GoBack"/>
       <w:bookmarkEnd w:id="0"/>
     </w:p>
-    <w:p/>
+    <w:p>
+      <w:pPr>
+        <w:rPr>
+          <w:lang w:val="en-US"/>
+        </w:rPr>
+      </w:pPr>
+      <w:r>
+        <w:rPr>
+          <w:rFonts w:ascii="Helvetica" w:hAnsi="Helvetica" w:cs="Helvetica"/>
+          <w:color w:val="4B4B4B"/>
+          <w:sz w:val="20"/>
+          <w:szCs w:val="20"/>
+          <w:shd w:val="clear" w:color="auto" w:fill="FFFFFF"/>
+          <w:lang w:val="en-US"/>
+        </w:rPr>
+        <w:t xml:space="preserve">Muda rem </w:t>
+      </w:r>
+      <w:r>
+        <w:rPr>
+          <w:rFonts w:ascii="Helvetica" w:hAnsi="Helvetica" w:cs="Helvetica"/>
+          <w:color w:val="4B4B4B"/>
+          <w:sz w:val="20"/>
+          <w:szCs w:val="20"/>
+          <w:shd w:val="clear" w:color="auto" w:fill="FFFFFF"/>
+          <w:lang w:val="en-US"/>
+        </w:rPr>
+        <w:t xml:space="preserve">Project | Properties | Configuration Properties | Linker | </w:t>
+      </w:r>
+      <w:r>
+        <w:rPr>
+          <w:rFonts w:ascii="Helvetica" w:hAnsi="Helvetica" w:cs="Helvetica"/>
+          <w:color w:val="4B4B4B"/>
+          <w:sz w:val="20"/>
+          <w:szCs w:val="20"/>
+          <w:shd w:val="clear" w:color="auto" w:fill="FFFFFF"/>
+          <w:lang w:val="en-US"/>
+        </w:rPr>
+        <w:t>Advanced</w:t>
+      </w:r>
+      <w:r>
+        <w:rPr>
+          <w:rFonts w:ascii="Helvetica" w:hAnsi="Helvetica" w:cs="Helvetica"/>
+          <w:color w:val="4B4B4B"/>
+          <w:sz w:val="20"/>
+          <w:szCs w:val="20"/>
+          <w:shd w:val="clear" w:color="auto" w:fill="FFFFFF"/>
+          <w:lang w:val="en-US"/>
+        </w:rPr>
+        <w:t xml:space="preserve"> | </w:t>
+      </w:r>
+      <w:r>
+        <w:rPr>
+          <w:rFonts w:ascii="Helvetica" w:hAnsi="Helvetica" w:cs="Helvetica"/>
+          <w:color w:val="4B4B4B"/>
+          <w:sz w:val="20"/>
+          <w:szCs w:val="20"/>
+          <w:shd w:val="clear" w:color="auto" w:fill="FFFFFF"/>
+          <w:lang w:val="en-US"/>
+        </w:rPr>
+        <w:t>Image Has Safe Exception Handles :</w:t>
+      </w:r>
+      <w:r>
+        <w:rPr>
+          <w:rFonts w:ascii="Helvetica" w:hAnsi="Helvetica" w:cs="Helvetica"/>
+          <w:color w:val="4B4B4B"/>
+          <w:sz w:val="20"/>
+          <w:szCs w:val="20"/>
+          <w:shd w:val="clear" w:color="auto" w:fill="FFFFFF"/>
+          <w:lang w:val="en-US"/>
+        </w:rPr>
+        <w:t>No (/SAFESEH:NO)</w:t>
+      </w:r>
+    </w:p>
+    <w:p>
+      <w:pPr>
+        <w:rPr>
+          <w:lang w:val="en-US"/>
+        </w:rPr>
+      </w:pPr>
+    </w:p>
     <w:p>
       <w:r>
         <w:t>Existe um ficheiro na página de LAPR5 para dar apoio aos grafos do labirinto</w:t>

</xml_diff>